<commit_message>
New files for next lab
</commit_message>
<xml_diff>
--- a/Балашов_ЛБ_1.docx
+++ b/Балашов_ЛБ_1.docx
@@ -21,50 +21,6 @@
           <w:sz w:val="28"/>
           <w:szCs w:val="28"/>
         </w:rPr>
-        <w:t xml:space="preserve">МИНИСТЕРСТВО ОБРАЗОВАНИЯ И НАУКИ РОССИЙСКОЙ ФЕДЕРАЦИИ </w:t>
-      </w:r>
-    </w:p>
-    <w:p>
-      <w:pPr>
-        <w:pStyle w:val="1"/>
-        <w:spacing w:line="360" w:lineRule="auto"/>
-        <w:jc w:val="center"/>
-        <w:rPr>
-          <w:rFonts w:ascii="Times New Roman" w:hAnsi="Times New Roman"/>
-          <w:b/>
-          <w:sz w:val="28"/>
-          <w:szCs w:val="28"/>
-        </w:rPr>
-      </w:pPr>
-      <w:r>
-        <w:rPr>
-          <w:rFonts w:ascii="Times New Roman" w:hAnsi="Times New Roman"/>
-          <w:b/>
-          <w:sz w:val="28"/>
-          <w:szCs w:val="28"/>
-        </w:rPr>
-        <w:t xml:space="preserve">Федеральное государственное автономное образовательное учреждение высшего образования   </w:t>
-      </w:r>
-    </w:p>
-    <w:p>
-      <w:pPr>
-        <w:pStyle w:val="1"/>
-        <w:spacing w:line="360" w:lineRule="auto"/>
-        <w:jc w:val="center"/>
-        <w:rPr>
-          <w:rFonts w:ascii="Times New Roman" w:hAnsi="Times New Roman"/>
-          <w:b/>
-          <w:sz w:val="28"/>
-          <w:szCs w:val="28"/>
-        </w:rPr>
-      </w:pPr>
-      <w:r>
-        <w:rPr>
-          <w:rFonts w:ascii="Times New Roman" w:hAnsi="Times New Roman"/>
-          <w:b/>
-          <w:sz w:val="28"/>
-          <w:szCs w:val="28"/>
-        </w:rPr>
         <w:t>«НАЦИОНАЛЬНЫЙ ИССЛЕДОВАТЕЛЬСКИЙ ТОМСКИЙ ПОЛИТЕХНИЧЕСКИЙ УНИВЕРСИТЕТ»</w:t>
       </w:r>
     </w:p>
@@ -639,6 +595,7 @@
         <w:rPr>
           <w:rFonts w:ascii="Times New Roman" w:hAnsi="Times New Roman"/>
           <w:b/>
+          <w:noProof/>
           <w:sz w:val="28"/>
           <w:szCs w:val="28"/>
         </w:rPr>
@@ -771,60 +728,61 @@
           <w:sz w:val="28"/>
           <w:szCs w:val="28"/>
         </w:rPr>
+        <w:t xml:space="preserve">Выполнил разрыв страницы при помощи инструмента «разрыв страницы», расположенный в </w:t>
+      </w:r>
+      <w:proofErr w:type="gramStart"/>
+      <w:r>
+        <w:rPr>
+          <w:rFonts w:ascii="Times New Roman" w:hAnsi="Times New Roman"/>
+          <w:sz w:val="28"/>
+          <w:szCs w:val="28"/>
+        </w:rPr>
+        <w:t>Вставка</w:t>
+      </w:r>
+      <w:r>
+        <w:rPr>
+          <w:rFonts w:ascii="Times New Roman" w:hAnsi="Times New Roman"/>
+          <w:sz w:val="28"/>
+          <w:szCs w:val="28"/>
+        </w:rPr>
+        <w:t>&gt;</w:t>
+      </w:r>
+      <w:r>
+        <w:rPr>
+          <w:rFonts w:ascii="Times New Roman" w:hAnsi="Times New Roman"/>
+          <w:sz w:val="28"/>
+          <w:szCs w:val="28"/>
+        </w:rPr>
+        <w:t>Страницы</w:t>
+      </w:r>
+      <w:proofErr w:type="gramEnd"/>
+      <w:r>
+        <w:rPr>
+          <w:rFonts w:ascii="Times New Roman" w:hAnsi="Times New Roman"/>
+          <w:sz w:val="28"/>
+          <w:szCs w:val="28"/>
+        </w:rPr>
+        <w:t>.</w:t>
+      </w:r>
+    </w:p>
+    <w:p>
+      <w:pPr>
+        <w:spacing w:line="360" w:lineRule="auto"/>
+        <w:jc w:val="center"/>
+        <w:rPr>
+          <w:rFonts w:ascii="Times New Roman" w:hAnsi="Times New Roman"/>
+          <w:sz w:val="28"/>
+          <w:szCs w:val="28"/>
+        </w:rPr>
+      </w:pPr>
+      <w:r>
+        <w:rPr>
+          <w:rFonts w:ascii="Times New Roman" w:hAnsi="Times New Roman"/>
+          <w:noProof/>
+          <w:sz w:val="28"/>
+          <w:szCs w:val="28"/>
+        </w:rPr>
         <w:lastRenderedPageBreak/>
-        <w:t xml:space="preserve">Выполнил разрыв страницы при помощи инструмента «разрыв страницы», расположенный в </w:t>
-      </w:r>
-      <w:proofErr w:type="gramStart"/>
-      <w:r>
-        <w:rPr>
-          <w:rFonts w:ascii="Times New Roman" w:hAnsi="Times New Roman"/>
-          <w:sz w:val="28"/>
-          <w:szCs w:val="28"/>
-        </w:rPr>
-        <w:t>Вставка</w:t>
-      </w:r>
-      <w:r>
-        <w:rPr>
-          <w:rFonts w:ascii="Times New Roman" w:hAnsi="Times New Roman"/>
-          <w:sz w:val="28"/>
-          <w:szCs w:val="28"/>
-        </w:rPr>
-        <w:t>&gt;</w:t>
-      </w:r>
-      <w:r>
-        <w:rPr>
-          <w:rFonts w:ascii="Times New Roman" w:hAnsi="Times New Roman"/>
-          <w:sz w:val="28"/>
-          <w:szCs w:val="28"/>
-        </w:rPr>
-        <w:t>Страницы</w:t>
-      </w:r>
-      <w:proofErr w:type="gramEnd"/>
-      <w:r>
-        <w:rPr>
-          <w:rFonts w:ascii="Times New Roman" w:hAnsi="Times New Roman"/>
-          <w:sz w:val="28"/>
-          <w:szCs w:val="28"/>
-        </w:rPr>
-        <w:t>.</w:t>
-      </w:r>
-    </w:p>
-    <w:p>
-      <w:pPr>
-        <w:spacing w:line="360" w:lineRule="auto"/>
-        <w:jc w:val="center"/>
-        <w:rPr>
-          <w:rFonts w:ascii="Times New Roman" w:hAnsi="Times New Roman"/>
-          <w:sz w:val="28"/>
-          <w:szCs w:val="28"/>
-        </w:rPr>
-      </w:pPr>
-      <w:r>
-        <w:rPr>
-          <w:rFonts w:ascii="Times New Roman" w:hAnsi="Times New Roman"/>
-          <w:sz w:val="28"/>
-          <w:szCs w:val="28"/>
-        </w:rPr>
         <w:drawing>
           <wp:inline distT="0" distB="0" distL="0" distR="0" wp14:anchorId="67F3574C" wp14:editId="06862BA7">
             <wp:extent cx="3398608" cy="3714310"/>
@@ -960,6 +918,7 @@
       <w:r>
         <w:rPr>
           <w:rFonts w:ascii="Times New Roman" w:hAnsi="Times New Roman"/>
+          <w:noProof/>
           <w:sz w:val="28"/>
           <w:szCs w:val="28"/>
         </w:rPr>
@@ -1044,6 +1003,7 @@
           <w:sz w:val="28"/>
           <w:szCs w:val="28"/>
         </w:rPr>
+        <w:lastRenderedPageBreak/>
         <w:t>Присвоил стили</w:t>
       </w:r>
       <w:r>
@@ -1266,7 +1226,6 @@
           <w:sz w:val="28"/>
           <w:szCs w:val="28"/>
         </w:rPr>
-        <w:lastRenderedPageBreak/>
         <w:t xml:space="preserve">Создаю собственный стиль, </w:t>
       </w:r>
       <w:r>
@@ -1283,15 +1242,7 @@
           <w:sz w:val="28"/>
           <w:szCs w:val="28"/>
         </w:rPr>
-        <w:t>анель «Стили» вкладки «Главная».</w:t>
-      </w:r>
-      <w:r>
-        <w:rPr>
-          <w:rFonts w:ascii="Times New Roman" w:hAnsi="Times New Roman"/>
-          <w:sz w:val="28"/>
-          <w:szCs w:val="28"/>
-        </w:rPr>
-        <w:t xml:space="preserve"> Задаю нужные параметры, представленные на рисунке 6.</w:t>
+        <w:t>анель «Стили» вкладки «Главная». Задаю нужные параметры, представленные на рисунке 6.</w:t>
       </w:r>
       <w:r>
         <w:rPr>
@@ -1312,6 +1263,7 @@
         <w:rPr>
           <w:noProof/>
         </w:rPr>
+        <w:lastRenderedPageBreak/>
         <w:drawing>
           <wp:inline distT="0" distB="0" distL="0" distR="0" wp14:anchorId="339CB0CC" wp14:editId="1116DB62">
             <wp:extent cx="3538423" cy="3266469"/>
@@ -1654,6 +1606,7 @@
         <w:rPr>
           <w:rFonts w:ascii="Times New Roman" w:hAnsi="Times New Roman"/>
           <w:bCs/>
+          <w:noProof/>
           <w:sz w:val="28"/>
           <w:szCs w:val="28"/>
         </w:rPr>
@@ -1732,7 +1685,6 @@
           <w:sz w:val="28"/>
           <w:szCs w:val="28"/>
         </w:rPr>
-        <w:lastRenderedPageBreak/>
         <w:t>Для создания сносок воспользова</w:t>
       </w:r>
       <w:r>
@@ -1769,9 +1721,11 @@
         <w:rPr>
           <w:rFonts w:ascii="Times New Roman" w:hAnsi="Times New Roman"/>
           <w:b/>
-          <w:sz w:val="28"/>
-          <w:szCs w:val="28"/>
-        </w:rPr>
+          <w:noProof/>
+          <w:sz w:val="28"/>
+          <w:szCs w:val="28"/>
+        </w:rPr>
+        <w:lastRenderedPageBreak/>
         <w:drawing>
           <wp:inline distT="0" distB="0" distL="0" distR="0" wp14:anchorId="1F9FD7A8" wp14:editId="35EF048D">
             <wp:extent cx="3647029" cy="1084947"/>
@@ -1868,22 +1822,7 @@
         </w:rPr>
       </w:pPr>
       <w:r>
-        <w:t>Чтобы изменить ориентацию таблицы,</w:t>
-      </w:r>
-      <w:r>
-        <w:t xml:space="preserve"> таблицу</w:t>
-      </w:r>
-      <w:r>
-        <w:t xml:space="preserve"> </w:t>
-      </w:r>
-      <w:r>
-        <w:t>помести</w:t>
-      </w:r>
-      <w:r>
-        <w:t>л</w:t>
-      </w:r>
-      <w:r>
-        <w:t xml:space="preserve"> в отдельный раздел, размещающийся </w:t>
+        <w:t xml:space="preserve">Чтобы изменить ориентацию таблицы, таблицу поместил в отдельный раздел, размещающийся </w:t>
       </w:r>
       <w:proofErr w:type="gramStart"/>
       <w:r>
@@ -1891,13 +1830,7 @@
       </w:r>
       <w:proofErr w:type="gramEnd"/>
       <w:r>
-        <w:t xml:space="preserve"> и измени</w:t>
-      </w:r>
-      <w:r>
-        <w:t>л</w:t>
-      </w:r>
-      <w:r>
-        <w:t xml:space="preserve"> соответствующим образом ориентацию данной страницы</w:t>
+        <w:t xml:space="preserve"> и изменил соответствующим образом ориентацию данной страницы</w:t>
       </w:r>
     </w:p>
     <w:p>
@@ -1915,6 +1848,7 @@
         <w:rPr>
           <w:rFonts w:ascii="Times New Roman" w:hAnsi="Times New Roman"/>
           <w:bCs/>
+          <w:noProof/>
           <w:sz w:val="28"/>
           <w:szCs w:val="28"/>
         </w:rPr>
@@ -2230,29 +2164,29 @@
           <w:sz w:val="28"/>
           <w:szCs w:val="28"/>
         </w:rPr>
+        <w:t>Чем удобно создание разрывов разделов?</w:t>
+      </w:r>
+    </w:p>
+    <w:p>
+      <w:pPr>
+        <w:pStyle w:val="a5"/>
+        <w:spacing w:line="360" w:lineRule="auto"/>
+        <w:rPr>
+          <w:rFonts w:ascii="Times New Roman" w:hAnsi="Times New Roman"/>
+          <w:b/>
+          <w:sz w:val="28"/>
+          <w:szCs w:val="28"/>
+        </w:rPr>
+      </w:pPr>
+      <w:r>
+        <w:rPr>
+          <w:rFonts w:ascii="Times New Roman" w:hAnsi="Times New Roman"/>
+          <w:color w:val="1A1A1A"/>
+          <w:sz w:val="28"/>
+          <w:szCs w:val="28"/>
+          <w:shd w:val="clear" w:color="auto" w:fill="FFFFFF"/>
+        </w:rPr>
         <w:lastRenderedPageBreak/>
-        <w:t>Чем удобно создание разрывов разделов?</w:t>
-      </w:r>
-    </w:p>
-    <w:p>
-      <w:pPr>
-        <w:pStyle w:val="a5"/>
-        <w:spacing w:line="360" w:lineRule="auto"/>
-        <w:rPr>
-          <w:rFonts w:ascii="Times New Roman" w:hAnsi="Times New Roman"/>
-          <w:b/>
-          <w:sz w:val="28"/>
-          <w:szCs w:val="28"/>
-        </w:rPr>
-      </w:pPr>
-      <w:r>
-        <w:rPr>
-          <w:rFonts w:ascii="Times New Roman" w:hAnsi="Times New Roman"/>
-          <w:color w:val="1A1A1A"/>
-          <w:sz w:val="28"/>
-          <w:szCs w:val="28"/>
-          <w:shd w:val="clear" w:color="auto" w:fill="FFFFFF"/>
-        </w:rPr>
         <w:t xml:space="preserve">Разрывы разделов позволяют изменить разметку или формат для части документа. </w:t>
       </w:r>
     </w:p>
@@ -2348,7 +2282,6 @@
           <w:rFonts w:ascii="Times New Roman" w:hAnsi="Times New Roman"/>
           <w:sz w:val="28"/>
           <w:szCs w:val="28"/>
-          <w:lang w:val="en-US"/>
         </w:rPr>
       </w:pPr>
     </w:p>
@@ -3087,6 +3020,7 @@
     <w:lsdException w:name="HTML Sample" w:semiHidden="1" w:unhideWhenUsed="1"/>
     <w:lsdException w:name="HTML Typewriter" w:semiHidden="1" w:unhideWhenUsed="1"/>
     <w:lsdException w:name="HTML Variable" w:semiHidden="1" w:unhideWhenUsed="1"/>
+    <w:lsdException w:name="Normal Table" w:semiHidden="1" w:unhideWhenUsed="1"/>
     <w:lsdException w:name="annotation subject" w:semiHidden="1" w:unhideWhenUsed="1"/>
     <w:lsdException w:name="No List" w:semiHidden="1" w:unhideWhenUsed="1"/>
     <w:lsdException w:name="Outline List 1" w:semiHidden="1" w:unhideWhenUsed="1"/>
@@ -3129,8 +3063,11 @@
     <w:lsdException w:name="Table Contemporary" w:semiHidden="1" w:unhideWhenUsed="1"/>
     <w:lsdException w:name="Table Elegant" w:semiHidden="1" w:unhideWhenUsed="1"/>
     <w:lsdException w:name="Table Professional" w:semiHidden="1" w:unhideWhenUsed="1"/>
+    <w:lsdException w:name="Table Subtle 1" w:semiHidden="1" w:unhideWhenUsed="1"/>
     <w:lsdException w:name="Table Subtle 2" w:semiHidden="1" w:unhideWhenUsed="1"/>
     <w:lsdException w:name="Table Web 1" w:semiHidden="1" w:unhideWhenUsed="1"/>
+    <w:lsdException w:name="Table Web 2" w:semiHidden="1" w:unhideWhenUsed="1"/>
+    <w:lsdException w:name="Table Web 3" w:semiHidden="1" w:unhideWhenUsed="1"/>
     <w:lsdException w:name="Balloon Text" w:semiHidden="1" w:unhideWhenUsed="1"/>
     <w:lsdException w:name="Table Grid" w:uiPriority="39"/>
     <w:lsdException w:name="Table Theme" w:semiHidden="1" w:unhideWhenUsed="1"/>

</xml_diff>